<commit_message>
Update Resume: 7/11/2024 ver.2
</commit_message>
<xml_diff>
--- a/assets/pdf/Colin_Tang_Resume_2024.7.11.docx
+++ b/assets/pdf/Colin_Tang_Resume_2024.7.11.docx
@@ -93,7 +93,7 @@
         <w:ind w:leftChars="100" w:left="210"/>
         <w:jc w:val="center"/>
         <w:rPr>
-          <w:rFonts w:ascii="Times New Roman" w:hAnsi="Times New Roman" w:cs="Times New Roman" w:hint="eastAsia"/>
+          <w:rFonts w:ascii="Times New Roman" w:hAnsi="Times New Roman" w:cs="Times New Roman"/>
           <w:szCs w:val="21"/>
         </w:rPr>
       </w:pPr>
@@ -187,15 +187,38 @@
         </w:rPr>
         <w:t xml:space="preserve">; </w:t>
       </w:r>
-      <w:r>
-        <w:rPr>
-          <w:rFonts w:ascii="Times New Roman" w:hAnsi="Times New Roman" w:cs="Times New Roman" w:hint="eastAsia"/>
-          <w:b/>
-          <w:bCs/>
-          <w:szCs w:val="21"/>
-        </w:rPr>
-        <w:t>LinkedIn</w:t>
-      </w:r>
+      <w:hyperlink r:id="rId11" w:history="1">
+        <w:r>
+          <w:rPr>
+            <w:rStyle w:val="a3"/>
+            <w:rFonts w:ascii="Times New Roman" w:hAnsi="Times New Roman" w:cs="Times New Roman" w:hint="eastAsia"/>
+            <w:b/>
+            <w:bCs/>
+            <w:szCs w:val="21"/>
+          </w:rPr>
+          <w:t>Linked</w:t>
+        </w:r>
+        <w:r>
+          <w:rPr>
+            <w:rStyle w:val="a3"/>
+            <w:rFonts w:ascii="Times New Roman" w:hAnsi="Times New Roman" w:cs="Times New Roman" w:hint="eastAsia"/>
+            <w:b/>
+            <w:bCs/>
+            <w:szCs w:val="21"/>
+          </w:rPr>
+          <w:t>I</w:t>
+        </w:r>
+        <w:r>
+          <w:rPr>
+            <w:rStyle w:val="a3"/>
+            <w:rFonts w:ascii="Times New Roman" w:hAnsi="Times New Roman" w:cs="Times New Roman" w:hint="eastAsia"/>
+            <w:b/>
+            <w:bCs/>
+            <w:szCs w:val="21"/>
+          </w:rPr>
+          <w:t>n</w:t>
+        </w:r>
+      </w:hyperlink>
       <w:r>
         <w:rPr>
           <w:rFonts w:ascii="Times New Roman" w:hAnsi="Times New Roman" w:cs="Times New Roman"/>
@@ -2048,14 +2071,7 @@
           <w:rFonts w:ascii="Times New Roman" w:hAnsi="Times New Roman" w:cs="Times New Roman" w:hint="eastAsia"/>
           <w:szCs w:val="21"/>
         </w:rPr>
-        <w:t>Shanghai, Chin</w:t>
-      </w:r>
-      <w:r>
-        <w:rPr>
-          <w:rFonts w:ascii="Times New Roman" w:hAnsi="Times New Roman" w:cs="Times New Roman" w:hint="eastAsia"/>
-          <w:szCs w:val="21"/>
-        </w:rPr>
-        <w:t>a</w:t>
+        <w:t>Shanghai, China</w:t>
       </w:r>
     </w:p>
     <w:p>
@@ -2512,7 +2528,7 @@
       <w:pPr>
         <w:jc w:val="left"/>
         <w:rPr>
-          <w:rFonts w:ascii="Times New Roman" w:hAnsi="Times New Roman" w:cs="Times New Roman" w:hint="eastAsia"/>
+          <w:rFonts w:ascii="Times New Roman" w:hAnsi="Times New Roman" w:cs="Times New Roman"/>
           <w:b/>
           <w:bCs/>
           <w:szCs w:val="21"/>
@@ -3105,7 +3121,7 @@
       <w:pPr>
         <w:jc w:val="left"/>
         <w:rPr>
-          <w:rFonts w:ascii="Times New Roman" w:hAnsi="Times New Roman" w:cs="Times New Roman" w:hint="eastAsia"/>
+          <w:rFonts w:ascii="Times New Roman" w:hAnsi="Times New Roman" w:cs="Times New Roman"/>
           <w:szCs w:val="21"/>
         </w:rPr>
       </w:pPr>
@@ -3369,7 +3385,7 @@
         </w:rPr>
         <w:t xml:space="preserve">ink: </w:t>
       </w:r>
-      <w:hyperlink r:id="rId11" w:history="1">
+      <w:hyperlink r:id="rId12" w:history="1">
         <w:r>
           <w:rPr>
             <w:rStyle w:val="a3"/>
@@ -3605,7 +3621,7 @@
       </w:r>
     </w:p>
     <w:sectPr>
-      <w:headerReference w:type="default" r:id="rId12"/>
+      <w:headerReference w:type="default" r:id="rId13"/>
       <w:pgSz w:w="11906" w:h="16838"/>
       <w:pgMar w:top="1008" w:right="1008" w:bottom="1008" w:left="1008" w:header="851" w:footer="992" w:gutter="0"/>
       <w:cols w:space="425"/>

</xml_diff>

<commit_message>
Deploying to gh-pages from @ CTlandu/CTlandu.github.io@0a5079f80a06cb5ccac1824d29c9338ec532b3e0 🚀
</commit_message>
<xml_diff>
--- a/assets/pdf/Colin_Tang_Resume_2024.7.11.docx
+++ b/assets/pdf/Colin_Tang_Resume_2024.7.11.docx
@@ -93,7 +93,7 @@
         <w:ind w:leftChars="100" w:left="210"/>
         <w:jc w:val="center"/>
         <w:rPr>
-          <w:rFonts w:ascii="Times New Roman" w:hAnsi="Times New Roman" w:cs="Times New Roman" w:hint="eastAsia"/>
+          <w:rFonts w:ascii="Times New Roman" w:hAnsi="Times New Roman" w:cs="Times New Roman"/>
           <w:szCs w:val="21"/>
         </w:rPr>
       </w:pPr>
@@ -187,15 +187,38 @@
         </w:rPr>
         <w:t xml:space="preserve">; </w:t>
       </w:r>
-      <w:r>
-        <w:rPr>
-          <w:rFonts w:ascii="Times New Roman" w:hAnsi="Times New Roman" w:cs="Times New Roman" w:hint="eastAsia"/>
-          <w:b/>
-          <w:bCs/>
-          <w:szCs w:val="21"/>
-        </w:rPr>
-        <w:t>LinkedIn</w:t>
-      </w:r>
+      <w:hyperlink r:id="rId11" w:history="1">
+        <w:r>
+          <w:rPr>
+            <w:rStyle w:val="a3"/>
+            <w:rFonts w:ascii="Times New Roman" w:hAnsi="Times New Roman" w:cs="Times New Roman" w:hint="eastAsia"/>
+            <w:b/>
+            <w:bCs/>
+            <w:szCs w:val="21"/>
+          </w:rPr>
+          <w:t>Linked</w:t>
+        </w:r>
+        <w:r>
+          <w:rPr>
+            <w:rStyle w:val="a3"/>
+            <w:rFonts w:ascii="Times New Roman" w:hAnsi="Times New Roman" w:cs="Times New Roman" w:hint="eastAsia"/>
+            <w:b/>
+            <w:bCs/>
+            <w:szCs w:val="21"/>
+          </w:rPr>
+          <w:t>I</w:t>
+        </w:r>
+        <w:r>
+          <w:rPr>
+            <w:rStyle w:val="a3"/>
+            <w:rFonts w:ascii="Times New Roman" w:hAnsi="Times New Roman" w:cs="Times New Roman" w:hint="eastAsia"/>
+            <w:b/>
+            <w:bCs/>
+            <w:szCs w:val="21"/>
+          </w:rPr>
+          <w:t>n</w:t>
+        </w:r>
+      </w:hyperlink>
       <w:r>
         <w:rPr>
           <w:rFonts w:ascii="Times New Roman" w:hAnsi="Times New Roman" w:cs="Times New Roman"/>
@@ -2048,14 +2071,7 @@
           <w:rFonts w:ascii="Times New Roman" w:hAnsi="Times New Roman" w:cs="Times New Roman" w:hint="eastAsia"/>
           <w:szCs w:val="21"/>
         </w:rPr>
-        <w:t>Shanghai, Chin</w:t>
-      </w:r>
-      <w:r>
-        <w:rPr>
-          <w:rFonts w:ascii="Times New Roman" w:hAnsi="Times New Roman" w:cs="Times New Roman" w:hint="eastAsia"/>
-          <w:szCs w:val="21"/>
-        </w:rPr>
-        <w:t>a</w:t>
+        <w:t>Shanghai, China</w:t>
       </w:r>
     </w:p>
     <w:p>
@@ -2512,7 +2528,7 @@
       <w:pPr>
         <w:jc w:val="left"/>
         <w:rPr>
-          <w:rFonts w:ascii="Times New Roman" w:hAnsi="Times New Roman" w:cs="Times New Roman" w:hint="eastAsia"/>
+          <w:rFonts w:ascii="Times New Roman" w:hAnsi="Times New Roman" w:cs="Times New Roman"/>
           <w:b/>
           <w:bCs/>
           <w:szCs w:val="21"/>
@@ -3105,7 +3121,7 @@
       <w:pPr>
         <w:jc w:val="left"/>
         <w:rPr>
-          <w:rFonts w:ascii="Times New Roman" w:hAnsi="Times New Roman" w:cs="Times New Roman" w:hint="eastAsia"/>
+          <w:rFonts w:ascii="Times New Roman" w:hAnsi="Times New Roman" w:cs="Times New Roman"/>
           <w:szCs w:val="21"/>
         </w:rPr>
       </w:pPr>
@@ -3369,7 +3385,7 @@
         </w:rPr>
         <w:t xml:space="preserve">ink: </w:t>
       </w:r>
-      <w:hyperlink r:id="rId11" w:history="1">
+      <w:hyperlink r:id="rId12" w:history="1">
         <w:r>
           <w:rPr>
             <w:rStyle w:val="a3"/>
@@ -3605,7 +3621,7 @@
       </w:r>
     </w:p>
     <w:sectPr>
-      <w:headerReference w:type="default" r:id="rId12"/>
+      <w:headerReference w:type="default" r:id="rId13"/>
       <w:pgSz w:w="11906" w:h="16838"/>
       <w:pgMar w:top="1008" w:right="1008" w:bottom="1008" w:left="1008" w:header="851" w:footer="992" w:gutter="0"/>
       <w:cols w:space="425"/>

</xml_diff>